<commit_message>
SPARQL removal: updated docs
</commit_message>
<xml_diff>
--- a/mdcs/docs/Installation Instructions for Linux.docx
+++ b/mdcs/docs/Installation Instructions for Linux.docx
@@ -136,14 +136,8 @@
       <w:pPr>
         <w:widowControl w:val="0"/>
       </w:pPr>
-      <w:r>
-        <w:t>Java 1.7 or higher</w:t>
-      </w:r>
-    </w:p>
-    <w:p>
-      <w:pPr>
-        <w:widowControl w:val="0"/>
-      </w:pPr>
+      <w:bookmarkStart w:id="0" w:name="_GoBack"/>
+      <w:bookmarkEnd w:id="0"/>
     </w:p>
     <w:p>
       <w:pPr>
@@ -417,90 +411,6 @@
         <w:widowControl w:val="0"/>
       </w:pPr>
       <w:r>
-        <w:t>Install Java:</w:t>
-      </w:r>
-    </w:p>
-    <w:p>
-      <w:pPr>
-        <w:widowControl w:val="0"/>
-      </w:pPr>
-      <w:r>
-        <w:t>Make sure Java JDK 1.7 or higher is installed (</w:t>
-      </w:r>
-      <w:hyperlink r:id="rId11">
-        <w:r>
-          <w:rPr>
-            <w:color w:val="1155CC"/>
-            <w:u w:val="single"/>
-          </w:rPr>
-          <w:t>http://www.oracle.com/technetwork/java/javase/downloads/index.html</w:t>
-        </w:r>
-      </w:hyperlink>
-      <w:r>
-        <w:t>)</w:t>
-      </w:r>
-    </w:p>
-    <w:p>
-      <w:pPr>
-        <w:widowControl w:val="0"/>
-      </w:pPr>
-      <w:proofErr w:type="spellStart"/>
-      <w:r>
-        <w:t>Debian</w:t>
-      </w:r>
-      <w:proofErr w:type="spellEnd"/>
-      <w:r>
-        <w:t>, Ubuntu, etc.:</w:t>
-      </w:r>
-    </w:p>
-    <w:p>
-      <w:pPr>
-        <w:widowControl w:val="0"/>
-      </w:pPr>
-      <w:proofErr w:type="spellStart"/>
-      <w:proofErr w:type="gramStart"/>
-      <w:r>
-        <w:t>sudo</w:t>
-      </w:r>
-      <w:proofErr w:type="spellEnd"/>
-      <w:proofErr w:type="gramEnd"/>
-      <w:r>
-        <w:t xml:space="preserve"> apt-get install openjdk-7-jdk </w:t>
-      </w:r>
-    </w:p>
-    <w:p>
-      <w:pPr>
-        <w:widowControl w:val="0"/>
-      </w:pPr>
-      <w:r>
-        <w:t>Fedora, Oracle Linux, Red Hat Enterprise Linux, etc.:</w:t>
-      </w:r>
-    </w:p>
-    <w:p>
-      <w:pPr>
-        <w:widowControl w:val="0"/>
-      </w:pPr>
-      <w:proofErr w:type="spellStart"/>
-      <w:proofErr w:type="gramStart"/>
-      <w:r>
-        <w:t>su</w:t>
-      </w:r>
-      <w:proofErr w:type="spellEnd"/>
-      <w:proofErr w:type="gramEnd"/>
-      <w:r>
-        <w:t xml:space="preserve"> -c "yum install java-1.7.0-openjdk-devel"</w:t>
-      </w:r>
-    </w:p>
-    <w:p>
-      <w:pPr>
-        <w:widowControl w:val="0"/>
-      </w:pPr>
-    </w:p>
-    <w:p>
-      <w:pPr>
-        <w:widowControl w:val="0"/>
-      </w:pPr>
-      <w:r>
         <w:rPr>
           <w:b/>
           <w:u w:val="single"/>
@@ -536,7 +446,7 @@
       <w:r>
         <w:t xml:space="preserve"> and it has to be installed first, before pip can run: </w:t>
       </w:r>
-      <w:hyperlink r:id="rId12">
+      <w:hyperlink r:id="rId11">
         <w:r>
           <w:rPr>
             <w:color w:val="1155CC"/>
@@ -559,7 +469,6 @@
         <w:widowControl w:val="0"/>
       </w:pPr>
       <w:r>
-        <w:lastRenderedPageBreak/>
         <w:t>Checkout MGI repository into ~/Develop/Workspaces</w:t>
       </w:r>
     </w:p>
@@ -616,7 +525,7 @@
       <w:r>
         <w:t xml:space="preserve">  (</w:t>
       </w:r>
-      <w:hyperlink r:id="rId13">
+      <w:hyperlink r:id="rId12">
         <w:r>
           <w:rPr>
             <w:color w:val="1155CC"/>
@@ -774,488 +683,89 @@
     <w:p>
       <w:pPr>
         <w:widowControl w:val="0"/>
-      </w:pPr>
-      <w:r>
         <w:rPr>
           <w:b/>
         </w:rPr>
-        <w:t>For Apache Jena (in a new terminal):</w:t>
-      </w:r>
-    </w:p>
-    <w:p>
-      <w:pPr>
-        <w:widowControl w:val="0"/>
-      </w:pPr>
-    </w:p>
-    <w:p>
-      <w:pPr>
-        <w:widowControl w:val="0"/>
-      </w:pPr>
-      <w:r>
-        <w:t>There are two options, depending on if you have the Java jar file or source code:</w:t>
-      </w:r>
-    </w:p>
-    <w:p>
-      <w:pPr>
-        <w:widowControl w:val="0"/>
-      </w:pPr>
-    </w:p>
-    <w:p>
-      <w:pPr>
-        <w:widowControl w:val="0"/>
-      </w:pPr>
-      <w:r>
-        <w:t>Option 1: Compile the source code and run the jar</w:t>
-      </w:r>
-    </w:p>
-    <w:p>
-      <w:pPr>
-        <w:widowControl w:val="0"/>
-      </w:pPr>
-      <w:r>
-        <w:t>cd &lt;PROJECT PATH&gt;/</w:t>
-      </w:r>
-      <w:proofErr w:type="spellStart"/>
-      <w:r>
-        <w:t>mdcs</w:t>
-      </w:r>
-      <w:proofErr w:type="spellEnd"/>
-      <w:r>
-        <w:t>/</w:t>
-      </w:r>
-      <w:proofErr w:type="spellStart"/>
-      <w:r>
-        <w:t>rdf</w:t>
-      </w:r>
-      <w:proofErr w:type="spellEnd"/>
-    </w:p>
-    <w:p>
-      <w:pPr>
-        <w:widowControl w:val="0"/>
-      </w:pPr>
-      <w:proofErr w:type="spellStart"/>
-      <w:proofErr w:type="gramStart"/>
-      <w:r>
-        <w:t>javac</w:t>
-      </w:r>
-      <w:proofErr w:type="spellEnd"/>
-      <w:proofErr w:type="gramEnd"/>
-      <w:r>
-        <w:t xml:space="preserve"> -</w:t>
-      </w:r>
-      <w:proofErr w:type="spellStart"/>
-      <w:r>
-        <w:t>classpath</w:t>
-      </w:r>
-      <w:proofErr w:type="spellEnd"/>
-      <w:r>
-        <w:t xml:space="preserve"> "lib/*" RdfServer.java SparqlServer.java JenaServers.java</w:t>
-      </w:r>
-    </w:p>
-    <w:p>
-      <w:pPr>
-        <w:widowControl w:val="0"/>
-      </w:pPr>
-      <w:proofErr w:type="gramStart"/>
-      <w:r>
-        <w:t>java</w:t>
-      </w:r>
-      <w:proofErr w:type="gramEnd"/>
-      <w:r>
-        <w:t xml:space="preserve"> -</w:t>
-      </w:r>
-      <w:proofErr w:type="spellStart"/>
-      <w:r>
-        <w:t>cp</w:t>
-      </w:r>
-      <w:proofErr w:type="spellEnd"/>
-      <w:r>
-        <w:t xml:space="preserve"> ".:lib/*" </w:t>
-      </w:r>
-      <w:proofErr w:type="spellStart"/>
-      <w:r>
-        <w:t>JenaServers</w:t>
-      </w:r>
-      <w:proofErr w:type="spellEnd"/>
-      <w:r>
-        <w:t xml:space="preserve"> -</w:t>
-      </w:r>
-      <w:proofErr w:type="spellStart"/>
-      <w:r>
-        <w:t>rdfserver_endpoint</w:t>
-      </w:r>
-      <w:proofErr w:type="spellEnd"/>
-      <w:r>
-        <w:t xml:space="preserve"> '</w:t>
-      </w:r>
-      <w:proofErr w:type="spellStart"/>
-      <w:r>
-        <w:t>tcp</w:t>
-      </w:r>
-      <w:proofErr w:type="spellEnd"/>
-      <w:r>
-        <w:t>://127.0.0.1:5555' -</w:t>
-      </w:r>
-      <w:proofErr w:type="spellStart"/>
-      <w:r>
-        <w:t>sparqlserver_endpoint</w:t>
-      </w:r>
-      <w:proofErr w:type="spellEnd"/>
-      <w:r>
-        <w:t xml:space="preserve"> '</w:t>
-      </w:r>
-      <w:proofErr w:type="spellStart"/>
-      <w:r>
-        <w:t>tcp</w:t>
-      </w:r>
-      <w:proofErr w:type="spellEnd"/>
-      <w:r>
-        <w:t>://127.0.0.1:5556' -</w:t>
-      </w:r>
-      <w:proofErr w:type="spellStart"/>
-      <w:r>
-        <w:t>tdb_directory</w:t>
-      </w:r>
-      <w:proofErr w:type="spellEnd"/>
-      <w:r>
-        <w:t xml:space="preserve"> '/</w:t>
-      </w:r>
-      <w:r>
-        <w:t>path/to/</w:t>
-      </w:r>
-      <w:proofErr w:type="spellStart"/>
-      <w:r>
-        <w:t>mdcs</w:t>
-      </w:r>
-      <w:proofErr w:type="spellEnd"/>
-      <w:r>
-        <w:t>/data/</w:t>
-      </w:r>
-      <w:proofErr w:type="spellStart"/>
-      <w:r>
-        <w:t>ts'</w:t>
-      </w:r>
-      <w:proofErr w:type="spellEnd"/>
-      <w:r>
-        <w:t xml:space="preserve"> -</w:t>
-      </w:r>
-      <w:proofErr w:type="spellStart"/>
-      <w:r>
-        <w:t>project_uri</w:t>
-      </w:r>
-      <w:proofErr w:type="spellEnd"/>
-      <w:r>
-        <w:t xml:space="preserve"> 'http://www.example.com/'</w:t>
-      </w:r>
-    </w:p>
-    <w:p>
-      <w:pPr>
-        <w:widowControl w:val="0"/>
-      </w:pPr>
-    </w:p>
-    <w:p>
-      <w:pPr>
-        <w:widowControl w:val="0"/>
-      </w:pPr>
-      <w:r>
-        <w:t>Option 2: Run the jar</w:t>
-      </w:r>
-    </w:p>
-    <w:p>
-      <w:pPr>
-        <w:widowControl w:val="0"/>
-      </w:pPr>
-      <w:r>
-        <w:t>cd &lt;PROJECT PATH&gt;/</w:t>
-      </w:r>
-      <w:proofErr w:type="spellStart"/>
-      <w:r>
-        <w:t>mdcs</w:t>
-      </w:r>
-      <w:proofErr w:type="spellEnd"/>
-      <w:r>
-        <w:t>/</w:t>
-      </w:r>
-      <w:proofErr w:type="spellStart"/>
-      <w:r>
-        <w:t>rdf</w:t>
-      </w:r>
-      <w:proofErr w:type="spellEnd"/>
-    </w:p>
-    <w:p>
-      <w:pPr>
-        <w:widowControl w:val="0"/>
-      </w:pPr>
-      <w:proofErr w:type="gramStart"/>
-      <w:r>
-        <w:t>java</w:t>
-      </w:r>
-      <w:proofErr w:type="gramEnd"/>
-      <w:r>
-        <w:t xml:space="preserve"> -</w:t>
-      </w:r>
-      <w:proofErr w:type="spellStart"/>
-      <w:r>
-        <w:t>cp</w:t>
-      </w:r>
-      <w:proofErr w:type="spellEnd"/>
-      <w:r>
-        <w:t xml:space="preserve"> ".:lib/*" </w:t>
-      </w:r>
-      <w:proofErr w:type="spellStart"/>
-      <w:r>
-        <w:t>JenaServers</w:t>
-      </w:r>
-      <w:proofErr w:type="spellEnd"/>
-      <w:r>
-        <w:t xml:space="preserve"> -</w:t>
-      </w:r>
-      <w:proofErr w:type="spellStart"/>
-      <w:r>
-        <w:t>rdfserver_endpoint</w:t>
-      </w:r>
-      <w:proofErr w:type="spellEnd"/>
-      <w:r>
-        <w:t xml:space="preserve"> '</w:t>
-      </w:r>
-      <w:proofErr w:type="spellStart"/>
-      <w:r>
-        <w:t>tcp</w:t>
-      </w:r>
-      <w:proofErr w:type="spellEnd"/>
-      <w:r>
-        <w:t>://127.0.0.1:5555' -</w:t>
-      </w:r>
-      <w:proofErr w:type="spellStart"/>
-      <w:r>
-        <w:t>sparqlserver_endpoint</w:t>
-      </w:r>
-      <w:proofErr w:type="spellEnd"/>
-      <w:r>
-        <w:t xml:space="preserve"> '</w:t>
-      </w:r>
-      <w:proofErr w:type="spellStart"/>
-      <w:r>
-        <w:t>tcp</w:t>
-      </w:r>
-      <w:proofErr w:type="spellEnd"/>
-      <w:r>
-        <w:t>://127.0.0.1:5556' -</w:t>
-      </w:r>
-      <w:proofErr w:type="spellStart"/>
-      <w:r>
-        <w:t>tdb_directory</w:t>
-      </w:r>
-      <w:proofErr w:type="spellEnd"/>
-      <w:r>
-        <w:t xml:space="preserve"> '/</w:t>
-      </w:r>
-      <w:r>
-        <w:t>path/to</w:t>
-      </w:r>
-      <w:r>
-        <w:t>/</w:t>
-      </w:r>
-      <w:proofErr w:type="spellStart"/>
-      <w:r>
-        <w:t>mdcs</w:t>
-      </w:r>
-      <w:proofErr w:type="spellEnd"/>
-      <w:r>
-        <w:t>/data/</w:t>
-      </w:r>
-      <w:proofErr w:type="spellStart"/>
-      <w:r>
-        <w:t>ts'</w:t>
-      </w:r>
-      <w:proofErr w:type="spellEnd"/>
-      <w:r>
-        <w:t xml:space="preserve"> -</w:t>
-      </w:r>
-      <w:proofErr w:type="spellStart"/>
-      <w:r>
-        <w:t>project_uri</w:t>
-      </w:r>
-      <w:proofErr w:type="spellEnd"/>
-      <w:r>
-        <w:t xml:space="preserve"> '</w:t>
-      </w:r>
-      <w:hyperlink r:id="rId14">
-        <w:r>
-          <w:rPr>
-            <w:color w:val="1155CC"/>
-            <w:u w:val="single"/>
-          </w:rPr>
-          <w:t>http://www.example.com/</w:t>
-        </w:r>
-      </w:hyperlink>
-      <w:r>
-        <w:t>'</w:t>
-      </w:r>
-    </w:p>
-    <w:p>
-      <w:pPr>
-        <w:widowControl w:val="0"/>
-      </w:pPr>
-    </w:p>
-    <w:p>
-      <w:pPr>
-        <w:widowControl w:val="0"/>
-      </w:pPr>
-      <w:r>
-        <w:t>To query the RDF DB:</w:t>
-      </w:r>
-    </w:p>
-    <w:p>
-      <w:pPr>
-        <w:widowControl w:val="0"/>
-      </w:pPr>
-      <w:proofErr w:type="spellStart"/>
-      <w:proofErr w:type="gramStart"/>
-      <w:r>
-        <w:t>sh</w:t>
-      </w:r>
-      <w:proofErr w:type="spellEnd"/>
-      <w:proofErr w:type="gramEnd"/>
-      <w:r>
-        <w:t xml:space="preserve"> </w:t>
-      </w:r>
-      <w:proofErr w:type="spellStart"/>
-      <w:r>
-        <w:t>fuseki</w:t>
-      </w:r>
-      <w:proofErr w:type="spellEnd"/>
-      <w:r>
-        <w:t>-server --</w:t>
-      </w:r>
-      <w:proofErr w:type="spellStart"/>
-      <w:r>
-        <w:t>loc</w:t>
-      </w:r>
-      <w:proofErr w:type="spellEnd"/>
-      <w:r>
-        <w:t>=/</w:t>
-      </w:r>
-      <w:r>
-        <w:t>path/to</w:t>
-      </w:r>
-      <w:r>
-        <w:t>/</w:t>
-      </w:r>
-      <w:proofErr w:type="spellStart"/>
-      <w:r>
-        <w:t>mdcs</w:t>
-      </w:r>
-      <w:proofErr w:type="spellEnd"/>
-      <w:r>
-        <w:t>/data/</w:t>
-      </w:r>
-      <w:proofErr w:type="spellStart"/>
-      <w:r>
-        <w:t>ts</w:t>
-      </w:r>
-      <w:proofErr w:type="spellEnd"/>
-      <w:r>
-        <w:t xml:space="preserve"> /</w:t>
-      </w:r>
-      <w:proofErr w:type="spellStart"/>
-      <w:r>
-        <w:t>ts</w:t>
-      </w:r>
-      <w:proofErr w:type="spellEnd"/>
-    </w:p>
-    <w:p>
-      <w:pPr>
-        <w:widowControl w:val="0"/>
-      </w:pPr>
-    </w:p>
-    <w:p>
-      <w:pPr>
-        <w:widowControl w:val="0"/>
+      </w:pPr>
+      <w:r>
         <w:rPr>
           <w:b/>
         </w:rPr>
+        <w:t>Install all required python packages (in a new terminal):</w:t>
+      </w:r>
+    </w:p>
+    <w:p>
+      <w:pPr>
+        <w:widowControl w:val="0"/>
+      </w:pPr>
+    </w:p>
+    <w:p>
+      <w:pPr>
+        <w:widowControl w:val="0"/>
+      </w:pPr>
+      <w:r>
+        <w:t>Use the file called Required Python Packages to install them in their good version. If you are using a virtual environment, make sure it is activated before starting the installation. Instructions specific to Linux platform can be found below.</w:t>
+      </w:r>
+    </w:p>
+    <w:p>
+      <w:pPr>
+        <w:widowControl w:val="0"/>
+      </w:pPr>
+    </w:p>
+    <w:p>
+      <w:pPr>
+        <w:widowControl w:val="0"/>
       </w:pPr>
       <w:r>
         <w:rPr>
           <w:b/>
         </w:rPr>
-        <w:t>Install all required python packages (in a new terminal):</w:t>
-      </w:r>
-    </w:p>
-    <w:p>
-      <w:pPr>
-        <w:widowControl w:val="0"/>
-      </w:pPr>
-    </w:p>
-    <w:p>
-      <w:pPr>
-        <w:widowControl w:val="0"/>
-      </w:pPr>
-      <w:r>
-        <w:t>Use the file called Required Python Packages to install them in their good version. If you are using a virtual environment, make sure it is activated before starting the installation. Instructions specific to Linux platform can be found below.</w:t>
-      </w:r>
-    </w:p>
-    <w:p>
-      <w:pPr>
-        <w:widowControl w:val="0"/>
-      </w:pPr>
-    </w:p>
-    <w:p>
-      <w:pPr>
-        <w:widowControl w:val="0"/>
-      </w:pPr>
+        <w:t xml:space="preserve">For </w:t>
+      </w:r>
+      <w:proofErr w:type="spellStart"/>
       <w:r>
         <w:rPr>
           <w:b/>
         </w:rPr>
-        <w:t xml:space="preserve">For </w:t>
-      </w:r>
-      <w:proofErr w:type="spellStart"/>
+        <w:t>lxml</w:t>
+      </w:r>
+      <w:proofErr w:type="spellEnd"/>
       <w:r>
         <w:rPr>
           <w:b/>
         </w:rPr>
+        <w:t>:</w:t>
+      </w:r>
+    </w:p>
+    <w:p>
+      <w:pPr>
+        <w:widowControl w:val="0"/>
+      </w:pPr>
+    </w:p>
+    <w:p>
+      <w:pPr>
+        <w:widowControl w:val="0"/>
+      </w:pPr>
+      <w:r>
+        <w:t>If you get the error “clang error: linker command failed”, then run the following command instead:</w:t>
+      </w:r>
+    </w:p>
+    <w:p>
+      <w:pPr>
+        <w:widowControl w:val="0"/>
+      </w:pPr>
+      <w:r>
+        <w:t xml:space="preserve">STATIC_DEPS=true pip install </w:t>
+      </w:r>
+      <w:proofErr w:type="spellStart"/>
+      <w:r>
         <w:t>lxml</w:t>
       </w:r>
       <w:proofErr w:type="spellEnd"/>
       <w:r>
-        <w:rPr>
-          <w:b/>
-        </w:rPr>
-        <w:t>:</w:t>
-      </w:r>
-    </w:p>
-    <w:p>
-      <w:pPr>
-        <w:widowControl w:val="0"/>
-      </w:pPr>
-    </w:p>
-    <w:p>
-      <w:pPr>
-        <w:widowControl w:val="0"/>
-      </w:pPr>
-      <w:r>
-        <w:lastRenderedPageBreak/>
-        <w:t>If you get the error “clang error: linker command failed”, then run the following command instead:</w:t>
-      </w:r>
-    </w:p>
-    <w:p>
-      <w:pPr>
-        <w:widowControl w:val="0"/>
-      </w:pPr>
-      <w:r>
-        <w:t xml:space="preserve">STATIC_DEPS=true pip install </w:t>
-      </w:r>
-      <w:proofErr w:type="spellStart"/>
-      <w:r>
-        <w:t>lxml</w:t>
-      </w:r>
-      <w:proofErr w:type="spellEnd"/>
-      <w:r>
         <w:t xml:space="preserve"> (</w:t>
       </w:r>
-      <w:hyperlink r:id="rId15">
+      <w:hyperlink r:id="rId13">
         <w:r>
           <w:rPr>
             <w:color w:val="1155CC"/>
@@ -1756,7 +1266,15 @@
           <w:sz w:val="23"/>
           <w:szCs w:val="23"/>
         </w:rPr>
-        <w:t>Run Jena. In a command prompt :</w:t>
+        <w:t xml:space="preserve">Run the MDCS. </w:t>
+      </w:r>
+      <w:r>
+        <w:rPr>
+          <w:rFonts w:eastAsia="Times New Roman"/>
+          <w:sz w:val="23"/>
+          <w:szCs w:val="23"/>
+        </w:rPr>
+        <w:t>In a command prompt :</w:t>
       </w:r>
     </w:p>
     <w:p>
@@ -1770,6 +1288,7 @@
           <w:szCs w:val="24"/>
         </w:rPr>
       </w:pPr>
+      <w:proofErr w:type="spellStart"/>
       <w:proofErr w:type="gramStart"/>
       <w:r>
         <w:rPr>
@@ -1777,8 +1296,9 @@
           <w:sz w:val="23"/>
           <w:szCs w:val="23"/>
         </w:rPr>
-        <w:t>java</w:t>
-      </w:r>
+        <w:t>workon</w:t>
+      </w:r>
+      <w:proofErr w:type="spellEnd"/>
       <w:proofErr w:type="gramEnd"/>
       <w:r>
         <w:rPr>
@@ -1786,208 +1306,23 @@
           <w:sz w:val="23"/>
           <w:szCs w:val="23"/>
         </w:rPr>
-        <w:t xml:space="preserve"> -</w:t>
-      </w:r>
-      <w:proofErr w:type="spellStart"/>
-      <w:r>
-        <w:rPr>
-          <w:rFonts w:eastAsia="Times New Roman"/>
-          <w:sz w:val="23"/>
-          <w:szCs w:val="23"/>
-        </w:rPr>
-        <w:t>cp</w:t>
-      </w:r>
-      <w:proofErr w:type="spellEnd"/>
-      <w:r>
-        <w:rPr>
-          <w:rFonts w:eastAsia="Times New Roman"/>
-          <w:sz w:val="23"/>
-          <w:szCs w:val="23"/>
-        </w:rPr>
-        <w:t xml:space="preserve"> “lib/*;.” </w:t>
-      </w:r>
-      <w:proofErr w:type="spellStart"/>
-      <w:r>
-        <w:rPr>
-          <w:rFonts w:eastAsia="Times New Roman"/>
-          <w:sz w:val="23"/>
-          <w:szCs w:val="23"/>
-        </w:rPr>
-        <w:t>JenaServers</w:t>
-      </w:r>
-      <w:proofErr w:type="spellEnd"/>
-      <w:r>
-        <w:rPr>
-          <w:rFonts w:eastAsia="Times New Roman"/>
-          <w:sz w:val="23"/>
-          <w:szCs w:val="23"/>
-        </w:rPr>
-        <w:t xml:space="preserve"> -</w:t>
-      </w:r>
-      <w:proofErr w:type="spellStart"/>
-      <w:r>
-        <w:rPr>
-          <w:rFonts w:eastAsia="Times New Roman"/>
-          <w:sz w:val="23"/>
-          <w:szCs w:val="23"/>
-        </w:rPr>
-        <w:t>rdfserver_endpoint</w:t>
-      </w:r>
-      <w:proofErr w:type="spellEnd"/>
-      <w:r>
-        <w:rPr>
-          <w:rFonts w:eastAsia="Times New Roman"/>
-          <w:sz w:val="23"/>
-          <w:szCs w:val="23"/>
-        </w:rPr>
-        <w:t xml:space="preserve"> “</w:t>
-      </w:r>
-      <w:proofErr w:type="spellStart"/>
-      <w:r>
-        <w:rPr>
-          <w:rFonts w:eastAsia="Times New Roman"/>
-          <w:sz w:val="23"/>
-          <w:szCs w:val="23"/>
-        </w:rPr>
-        <w:t>tcp</w:t>
-      </w:r>
-      <w:proofErr w:type="spellEnd"/>
-      <w:r>
-        <w:rPr>
-          <w:rFonts w:eastAsia="Times New Roman"/>
-          <w:sz w:val="23"/>
-          <w:szCs w:val="23"/>
-        </w:rPr>
-        <w:t>://127.0.0.1:5555” -</w:t>
-      </w:r>
-      <w:proofErr w:type="spellStart"/>
-      <w:r>
-        <w:rPr>
-          <w:rFonts w:eastAsia="Times New Roman"/>
-          <w:sz w:val="23"/>
-          <w:szCs w:val="23"/>
-        </w:rPr>
-        <w:t>sparqlserver_endpoint</w:t>
-      </w:r>
-      <w:proofErr w:type="spellEnd"/>
-      <w:r>
-        <w:rPr>
-          <w:rFonts w:eastAsia="Times New Roman"/>
-          <w:sz w:val="23"/>
-          <w:szCs w:val="23"/>
-        </w:rPr>
-        <w:t xml:space="preserve"> “</w:t>
-      </w:r>
-      <w:proofErr w:type="spellStart"/>
-      <w:r>
-        <w:rPr>
-          <w:rFonts w:eastAsia="Times New Roman"/>
-          <w:sz w:val="23"/>
-          <w:szCs w:val="23"/>
-        </w:rPr>
-        <w:t>tcp</w:t>
-      </w:r>
-      <w:proofErr w:type="spellEnd"/>
-      <w:r>
-        <w:rPr>
-          <w:rFonts w:eastAsia="Times New Roman"/>
-          <w:sz w:val="23"/>
-          <w:szCs w:val="23"/>
-        </w:rPr>
-        <w:t>://127.0.0.1:5556” -</w:t>
-      </w:r>
-      <w:proofErr w:type="spellStart"/>
-      <w:r>
-        <w:rPr>
-          <w:rFonts w:eastAsia="Times New Roman"/>
-          <w:sz w:val="23"/>
-          <w:szCs w:val="23"/>
-        </w:rPr>
-        <w:t>tdb_directory</w:t>
-      </w:r>
-      <w:proofErr w:type="spellEnd"/>
-      <w:r>
-        <w:rPr>
-          <w:rFonts w:eastAsia="Times New Roman"/>
-          <w:sz w:val="23"/>
-          <w:szCs w:val="23"/>
-        </w:rPr>
-        <w:t xml:space="preserve"> &lt;</w:t>
-      </w:r>
-      <w:r>
-        <w:rPr>
-          <w:rFonts w:eastAsia="Times New Roman"/>
-          <w:sz w:val="23"/>
-          <w:szCs w:val="23"/>
-        </w:rPr>
-        <w:t>path/to/</w:t>
-      </w:r>
-      <w:proofErr w:type="spellStart"/>
-      <w:r>
-        <w:rPr>
-          <w:rFonts w:eastAsia="Times New Roman"/>
-          <w:sz w:val="23"/>
-          <w:szCs w:val="23"/>
-        </w:rPr>
-        <w:t>mdcs</w:t>
-      </w:r>
-      <w:proofErr w:type="spellEnd"/>
-      <w:r>
-        <w:rPr>
-          <w:rFonts w:eastAsia="Times New Roman"/>
-          <w:sz w:val="23"/>
-          <w:szCs w:val="23"/>
-        </w:rPr>
-        <w:t>/data/</w:t>
-      </w:r>
-      <w:proofErr w:type="spellStart"/>
-      <w:r>
-        <w:rPr>
-          <w:rFonts w:eastAsia="Times New Roman"/>
-          <w:sz w:val="23"/>
-          <w:szCs w:val="23"/>
-        </w:rPr>
-        <w:t>ts</w:t>
-      </w:r>
-      <w:proofErr w:type="spellEnd"/>
-      <w:r>
-        <w:rPr>
-          <w:rFonts w:eastAsia="Times New Roman"/>
-          <w:sz w:val="23"/>
-          <w:szCs w:val="23"/>
-        </w:rPr>
-        <w:t>&gt; -</w:t>
-      </w:r>
-      <w:proofErr w:type="spellStart"/>
-      <w:r>
-        <w:rPr>
-          <w:rFonts w:eastAsia="Times New Roman"/>
-          <w:sz w:val="23"/>
-          <w:szCs w:val="23"/>
-        </w:rPr>
-        <w:t>project_uri</w:t>
-      </w:r>
-      <w:proofErr w:type="spellEnd"/>
-      <w:r>
-        <w:rPr>
-          <w:rFonts w:eastAsia="Times New Roman"/>
-          <w:sz w:val="23"/>
-          <w:szCs w:val="23"/>
-        </w:rPr>
-        <w:t xml:space="preserve"> &lt;”http://www.example.com”</w:t>
-      </w:r>
-      <w:r>
-        <w:rPr>
-          <w:rFonts w:eastAsia="Times New Roman"/>
-          <w:sz w:val="23"/>
-          <w:szCs w:val="23"/>
-        </w:rPr>
-        <w:t>&gt;</w:t>
-      </w:r>
+        <w:t xml:space="preserve"> </w:t>
+      </w:r>
+      <w:proofErr w:type="spellStart"/>
+      <w:r>
+        <w:rPr>
+          <w:rFonts w:eastAsia="Times New Roman"/>
+          <w:sz w:val="23"/>
+          <w:szCs w:val="23"/>
+        </w:rPr>
+        <w:t>mgi</w:t>
+      </w:r>
+      <w:proofErr w:type="spellEnd"/>
     </w:p>
     <w:p>
       <w:pPr>
         <w:spacing w:line="240" w:lineRule="auto"/>
+        <w:ind w:left="720"/>
         <w:rPr>
           <w:rFonts w:ascii="Times New Roman" w:eastAsia="Times New Roman" w:hAnsi="Times New Roman" w:cs="Times New Roman"/>
           <w:color w:val="auto"/>
@@ -1995,94 +1330,6 @@
           <w:szCs w:val="24"/>
         </w:rPr>
       </w:pPr>
-    </w:p>
-    <w:p>
-      <w:pPr>
-        <w:pStyle w:val="ListParagraph"/>
-        <w:numPr>
-          <w:ilvl w:val="0"/>
-          <w:numId w:val="3"/>
-        </w:numPr>
-        <w:spacing w:line="240" w:lineRule="auto"/>
-        <w:textAlignment w:val="baseline"/>
-        <w:rPr>
-          <w:rFonts w:eastAsia="Times New Roman"/>
-          <w:sz w:val="23"/>
-          <w:szCs w:val="23"/>
-        </w:rPr>
-      </w:pPr>
-      <w:r>
-        <w:rPr>
-          <w:rFonts w:eastAsia="Times New Roman"/>
-          <w:sz w:val="23"/>
-          <w:szCs w:val="23"/>
-        </w:rPr>
-        <w:t xml:space="preserve">Run the MDCS. </w:t>
-      </w:r>
-      <w:r>
-        <w:rPr>
-          <w:rFonts w:eastAsia="Times New Roman"/>
-          <w:sz w:val="23"/>
-          <w:szCs w:val="23"/>
-        </w:rPr>
-        <w:t>In a command prompt :</w:t>
-      </w:r>
-    </w:p>
-    <w:p>
-      <w:pPr>
-        <w:spacing w:line="240" w:lineRule="auto"/>
-        <w:ind w:left="720"/>
-        <w:rPr>
-          <w:rFonts w:ascii="Times New Roman" w:eastAsia="Times New Roman" w:hAnsi="Times New Roman" w:cs="Times New Roman"/>
-          <w:color w:val="auto"/>
-          <w:sz w:val="24"/>
-          <w:szCs w:val="24"/>
-        </w:rPr>
-      </w:pPr>
-      <w:proofErr w:type="spellStart"/>
-      <w:proofErr w:type="gramStart"/>
-      <w:r>
-        <w:rPr>
-          <w:rFonts w:eastAsia="Times New Roman"/>
-          <w:sz w:val="23"/>
-          <w:szCs w:val="23"/>
-        </w:rPr>
-        <w:t>workon</w:t>
-      </w:r>
-      <w:proofErr w:type="spellEnd"/>
-      <w:proofErr w:type="gramEnd"/>
-      <w:r>
-        <w:rPr>
-          <w:rFonts w:eastAsia="Times New Roman"/>
-          <w:sz w:val="23"/>
-          <w:szCs w:val="23"/>
-        </w:rPr>
-        <w:t xml:space="preserve"> </w:t>
-      </w:r>
-      <w:proofErr w:type="spellStart"/>
-      <w:r>
-        <w:rPr>
-          <w:rFonts w:eastAsia="Times New Roman"/>
-          <w:sz w:val="23"/>
-          <w:szCs w:val="23"/>
-        </w:rPr>
-        <w:t>mgi</w:t>
-      </w:r>
-      <w:bookmarkStart w:id="0" w:name="_GoBack"/>
-      <w:bookmarkEnd w:id="0"/>
-      <w:proofErr w:type="spellEnd"/>
-    </w:p>
-    <w:p>
-      <w:pPr>
-        <w:spacing w:line="240" w:lineRule="auto"/>
-        <w:ind w:left="720"/>
-        <w:rPr>
-          <w:rFonts w:ascii="Times New Roman" w:eastAsia="Times New Roman" w:hAnsi="Times New Roman" w:cs="Times New Roman"/>
-          <w:color w:val="auto"/>
-          <w:sz w:val="24"/>
-          <w:szCs w:val="24"/>
-        </w:rPr>
-      </w:pPr>
       <w:proofErr w:type="gramStart"/>
       <w:r>
         <w:rPr>
@@ -2300,7 +1547,7 @@
       <w:r>
         <w:t xml:space="preserve">For Materials Data Curation System, Go to:  </w:t>
       </w:r>
-      <w:hyperlink r:id="rId16">
+      <w:hyperlink r:id="rId14">
         <w:r>
           <w:rPr>
             <w:color w:val="1155CC"/>
@@ -2325,7 +1572,7 @@
       <w:r>
         <w:t xml:space="preserve">For Materials Data Curation Administration, Go to:  </w:t>
       </w:r>
-      <w:hyperlink r:id="rId17">
+      <w:hyperlink r:id="rId15">
         <w:r>
           <w:rPr>
             <w:color w:val="1155CC"/>
@@ -2350,7 +1597,7 @@
 
 <file path=word/numbering.xml><?xml version="1.0" encoding="utf-8"?>
 <w:numbering xmlns:wpc="http://schemas.microsoft.com/office/word/2010/wordprocessingCanvas" xmlns:mc="http://schemas.openxmlformats.org/markup-compatibility/2006" xmlns:o="urn:schemas-microsoft-com:office:office" xmlns:r="http://schemas.openxmlformats.org/officeDocument/2006/relationships" xmlns:m="http://schemas.openxmlformats.org/officeDocument/2006/math" xmlns:v="urn:schemas-microsoft-com:vml" xmlns:wp14="http://schemas.microsoft.com/office/word/2010/wordprocessingDrawing" xmlns:wp="http://schemas.openxmlformats.org/drawingml/2006/wordprocessingDrawing" xmlns:w10="urn:schemas-microsoft-com:office:word" xmlns:w="http://schemas.openxmlformats.org/wordprocessingml/2006/main" xmlns:w14="http://schemas.microsoft.com/office/word/2010/wordml" xmlns:w15="http://schemas.microsoft.com/office/word/2012/wordml" xmlns:wpg="http://schemas.microsoft.com/office/word/2010/wordprocessingGroup" xmlns:wpi="http://schemas.microsoft.com/office/word/2010/wordprocessingInk" xmlns:wne="http://schemas.microsoft.com/office/word/2006/wordml" xmlns:wps="http://schemas.microsoft.com/office/word/2010/wordprocessingShape" mc:Ignorable="w14 w15 wp14">
-  <w:abstractNum w:abstractNumId="0">
+  <w:abstractNum w:abstractNumId="0" w15:restartNumberingAfterBreak="0">
     <w:nsid w:val="0E201C2D"/>
     <w:multiLevelType w:val="hybridMultilevel"/>
     <w:tmpl w:val="BE708A12"/>
@@ -2462,7 +1709,7 @@
       </w:rPr>
     </w:lvl>
   </w:abstractNum>
-  <w:abstractNum w:abstractNumId="1">
+  <w:abstractNum w:abstractNumId="1" w15:restartNumberingAfterBreak="0">
     <w:nsid w:val="13320C2B"/>
     <w:multiLevelType w:val="hybridMultilevel"/>
     <w:tmpl w:val="E41C979C"/>
@@ -2553,7 +1800,7 @@
       </w:pPr>
     </w:lvl>
   </w:abstractNum>
-  <w:abstractNum w:abstractNumId="2">
+  <w:abstractNum w:abstractNumId="2" w15:restartNumberingAfterBreak="0">
     <w:nsid w:val="71F47F8E"/>
     <w:multiLevelType w:val="hybridMultilevel"/>
     <w:tmpl w:val="A064BBF8"/>

</xml_diff>